<commit_message>
sprint 1 ppt and block case
</commit_message>
<xml_diff>
--- a/Cenarios.docx
+++ b/Cenarios.docx
@@ -15,6 +15,234 @@
         </w:rPr>
         <w:t>Cenário 1</w:t>
       </w:r>
+    </w:p>
+    <w:p>
+      <w:pPr>
+        <w:jc w:val="both"/>
+      </w:pPr>
+      <w:r>
+        <w:rPr>
+          <w:b/>
+        </w:rPr>
+        <w:t>Hipótese Inicial:</w:t>
+      </w:r>
+      <w:r>
+        <w:t xml:space="preserve"> O usuário sincronizou seu dispositivo com o aplicativo e se distanciou do dispositivo.</w:t>
+      </w:r>
+    </w:p>
+    <w:p>
+      <w:pPr>
+        <w:jc w:val="both"/>
+      </w:pPr>
+      <w:r>
+        <w:rPr>
+          <w:b/>
+        </w:rPr>
+        <w:t>Normal:</w:t>
+      </w:r>
+      <w:r>
+        <w:t xml:space="preserve"> O sistema nota que o usuário se distanciou do dispositivo e fica atento à possíveis tentativas de acesso a ele. O dispositivo é violado e um alerta é emitido pelo sistema. A situação é verificada pelo usuário e </w:t>
+      </w:r>
+      <w:r>
+        <w:t>usuário</w:t>
+      </w:r>
+      <w:r>
+        <w:t xml:space="preserve"> desativa</w:t>
+      </w:r>
+      <w:r>
+        <w:t xml:space="preserve"> </w:t>
+      </w:r>
+      <w:r>
+        <w:t>o alerta do sistema.</w:t>
+      </w:r>
+    </w:p>
+    <w:p>
+      <w:pPr>
+        <w:jc w:val="both"/>
+      </w:pPr>
+      <w:r>
+        <w:rPr>
+          <w:b/>
+        </w:rPr>
+        <w:t xml:space="preserve">O que pode dar errado: </w:t>
+      </w:r>
+      <w:r>
+        <w:t xml:space="preserve">O usuário não responde o alerta </w:t>
+      </w:r>
+      <w:r>
+        <w:t>–</w:t>
+      </w:r>
+      <w:r>
+        <w:t xml:space="preserve"> </w:t>
+      </w:r>
+      <w:r>
+        <w:t>o sistema então envia o alerta para um usuário secundário registrado na conta do usuário principal. O sistema então espera a resposta de algum dos dois usuários.</w:t>
+      </w:r>
+    </w:p>
+    <w:p>
+      <w:pPr>
+        <w:jc w:val="both"/>
+      </w:pPr>
+      <w:r>
+        <w:rPr>
+          <w:b/>
+        </w:rPr>
+        <w:t>Outras atividades:</w:t>
+      </w:r>
+      <w:r>
+        <w:rPr>
+          <w:b/>
+        </w:rPr>
+        <w:t xml:space="preserve"> </w:t>
+      </w:r>
+      <w:r>
+        <w:t>Localizar o dispositivo</w:t>
+      </w:r>
+      <w:r>
+        <w:t>, além de outros dispositivos sincronizados que também recebem informações</w:t>
+      </w:r>
+      <w:r>
+        <w:t>.</w:t>
+      </w:r>
+    </w:p>
+    <w:p>
+      <w:pPr>
+        <w:jc w:val="both"/>
+      </w:pPr>
+      <w:r>
+        <w:rPr>
+          <w:b/>
+        </w:rPr>
+        <w:t>Estado do sistema após o término</w:t>
+      </w:r>
+      <w:r>
+        <w:rPr>
+          <w:b/>
+        </w:rPr>
+        <w:t xml:space="preserve">: </w:t>
+      </w:r>
+      <w:r>
+        <w:t xml:space="preserve">O usuário estará conectado. Um resumo </w:t>
+      </w:r>
+      <w:r>
+        <w:t>da atividade será registrado no log do sistema, que poderá ser acessado pelo usuário.</w:t>
+      </w:r>
+    </w:p>
+    <w:p>
+      <w:pPr>
+        <w:jc w:val="both"/>
+      </w:pPr>
+    </w:p>
+    <w:p>
+      <w:pPr>
+        <w:jc w:val="center"/>
+        <w:rPr>
+          <w:b/>
+        </w:rPr>
+      </w:pPr>
+      <w:r>
+        <w:rPr>
+          <w:b/>
+        </w:rPr>
+        <w:t xml:space="preserve">Cenário </w:t>
+      </w:r>
+      <w:r>
+        <w:rPr>
+          <w:b/>
+        </w:rPr>
+        <w:t>2</w:t>
+      </w:r>
+    </w:p>
+    <w:p>
+      <w:pPr>
+        <w:jc w:val="both"/>
+      </w:pPr>
+      <w:r>
+        <w:rPr>
+          <w:b/>
+        </w:rPr>
+        <w:t>Hipótese Inicial:</w:t>
+      </w:r>
+      <w:r>
+        <w:t xml:space="preserve"> O usuário sincronizou seu dispositivo com o aplicativo e se distanciou do dispositivo</w:t>
+      </w:r>
+      <w:r>
+        <w:t>, mas desativou o alerta</w:t>
+      </w:r>
+      <w:r>
+        <w:t>.</w:t>
+      </w:r>
+    </w:p>
+    <w:p>
+      <w:pPr>
+        <w:jc w:val="both"/>
+      </w:pPr>
+      <w:r>
+        <w:rPr>
+          <w:b/>
+        </w:rPr>
+        <w:t>Normal:</w:t>
+      </w:r>
+      <w:r>
+        <w:t xml:space="preserve"> </w:t>
+      </w:r>
+      <w:r>
+        <w:t>O dispositivo é violado, mas, como o alerta está desligado, nenhuma notificação é enviada para o usuário. Ainda assim, a localização do dispositivo é exibida pelo sistema.</w:t>
+      </w:r>
+    </w:p>
+    <w:p>
+      <w:pPr>
+        <w:jc w:val="both"/>
+      </w:pPr>
+      <w:r>
+        <w:rPr>
+          <w:b/>
+        </w:rPr>
+        <w:t xml:space="preserve">O que pode dar errado: </w:t>
+      </w:r>
+    </w:p>
+    <w:p>
+      <w:pPr>
+        <w:jc w:val="both"/>
+      </w:pPr>
+      <w:r>
+        <w:rPr>
+          <w:b/>
+        </w:rPr>
+        <w:t>Outras atividades:</w:t>
+      </w:r>
+      <w:r>
+        <w:rPr>
+          <w:b/>
+        </w:rPr>
+        <w:t xml:space="preserve"> </w:t>
+      </w:r>
+      <w:r>
+        <w:t>Outros dispositivos sincronizados recebendo informações</w:t>
+      </w:r>
+      <w:r>
+        <w:t>.</w:t>
+      </w:r>
+    </w:p>
+    <w:p>
+      <w:pPr>
+        <w:jc w:val="both"/>
+      </w:pPr>
+      <w:r>
+        <w:rPr>
+          <w:b/>
+        </w:rPr>
+        <w:t>Estado do sistema após o término</w:t>
+      </w:r>
+      <w:r>
+        <w:rPr>
+          <w:b/>
+        </w:rPr>
+        <w:t xml:space="preserve">: </w:t>
+      </w:r>
+      <w:r>
+        <w:t>O usuário estará conectado.</w:t>
+      </w:r>
       <w:bookmarkStart w:id="0" w:name="_GoBack"/>
       <w:bookmarkEnd w:id="0"/>
     </w:p>
@@ -22,6 +250,31 @@
       <w:pPr>
         <w:jc w:val="both"/>
       </w:pPr>
+    </w:p>
+    <w:p>
+      <w:pPr>
+        <w:jc w:val="center"/>
+        <w:rPr>
+          <w:b/>
+        </w:rPr>
+      </w:pPr>
+      <w:r>
+        <w:rPr>
+          <w:b/>
+        </w:rPr>
+        <w:t xml:space="preserve">Cenário </w:t>
+      </w:r>
+      <w:r>
+        <w:rPr>
+          <w:b/>
+        </w:rPr>
+        <w:t>3</w:t>
+      </w:r>
+    </w:p>
+    <w:p>
+      <w:pPr>
+        <w:jc w:val="both"/>
+      </w:pPr>
       <w:r>
         <w:rPr>
           <w:b/>
@@ -29,7 +282,10 @@
         <w:t>Hipótese Inicial:</w:t>
       </w:r>
       <w:r>
-        <w:t xml:space="preserve"> O usuário sincronizou seu dispositivo com o aplicativo e se distanciou do dispositivo.</w:t>
+        <w:t xml:space="preserve"> O usuário sincronizou seu dispositivo com o aplicativo </w:t>
+      </w:r>
+      <w:r>
+        <w:t>e ativou o alerta</w:t>
       </w:r>
     </w:p>
     <w:p>
@@ -43,62 +299,47 @@
         <w:t>Normal:</w:t>
       </w:r>
       <w:r>
-        <w:t xml:space="preserve"> O sistema nota que o usuário se distanciou do dispositivo e fica atento à possíveis tentativas de acesso a ele. O dispositivo é violado e um alerta é emitido pelo sistema. A situação é verificada pelo usuário e </w:t>
-      </w:r>
-      <w:r>
-        <w:t>usuário</w:t>
-      </w:r>
-      <w:r>
-        <w:t xml:space="preserve"> desativa</w:t>
-      </w:r>
-      <w:r>
+        <w:t xml:space="preserve"> O dispositivo é violado</w:t>
+      </w:r>
+      <w:r>
+        <w:t xml:space="preserve"> e, mesmo com o usuário próximo do dispositivo, </w:t>
+      </w:r>
+      <w:r>
+        <w:t>um alerta é emitido pelo sistema. A situação é verificada pelo usuário e usuário desativa o alerta do sistema.</w:t>
+      </w:r>
+    </w:p>
+    <w:p>
+      <w:pPr>
+        <w:jc w:val="both"/>
+      </w:pPr>
+      <w:r>
+        <w:rPr>
+          <w:b/>
+        </w:rPr>
+        <w:t xml:space="preserve">O que pode dar errado: </w:t>
+      </w:r>
+      <w:r>
+        <w:t>O usuário não responde o alerta – o sistema então envia o alerta para um usuário secundário registrado na conta do usuário principal. O sistema então espera a resposta de algum dos dois usuários.</w:t>
+      </w:r>
+    </w:p>
+    <w:p>
+      <w:pPr>
+        <w:jc w:val="both"/>
+      </w:pPr>
+      <w:r>
+        <w:rPr>
+          <w:b/>
+        </w:rPr>
+        <w:t>Outras atividades:</w:t>
+      </w:r>
+      <w:r>
+        <w:rPr>
+          <w:b/>
+        </w:rPr>
         <w:t xml:space="preserve"> </w:t>
       </w:r>
       <w:r>
-        <w:t>o alerta do sistema.</w:t>
-      </w:r>
-    </w:p>
-    <w:p>
-      <w:pPr>
-        <w:jc w:val="both"/>
-      </w:pPr>
-      <w:r>
-        <w:rPr>
-          <w:b/>
-        </w:rPr>
-        <w:t xml:space="preserve">O que pode dar errado: </w:t>
-      </w:r>
-      <w:r>
-        <w:t xml:space="preserve">O usuário não responde o alerta </w:t>
-      </w:r>
-      <w:r>
-        <w:t>–</w:t>
-      </w:r>
-      <w:r>
-        <w:t xml:space="preserve"> </w:t>
-      </w:r>
-      <w:r>
-        <w:t>o sistema então envia o alerta para um usuário secundário registrado na conta do usuário principal. O sistema então espera a resposta de algum dos dois usuários.</w:t>
-      </w:r>
-    </w:p>
-    <w:p>
-      <w:pPr>
-        <w:jc w:val="both"/>
-      </w:pPr>
-      <w:r>
-        <w:rPr>
-          <w:b/>
-        </w:rPr>
-        <w:t>Outras atividades:</w:t>
-      </w:r>
-      <w:r>
-        <w:rPr>
-          <w:b/>
-        </w:rPr>
-        <w:t xml:space="preserve"> </w:t>
-      </w:r>
-      <w:r>
-        <w:t>Localizar o dispositivo.</w:t>
+        <w:t>Localizar o dispositivo, além de outros dispositivos sincronizados que também recebem informações.</w:t>
       </w:r>
     </w:p>
     <w:p>
@@ -118,233 +359,9 @@
         <w:t xml:space="preserve">: </w:t>
       </w:r>
       <w:r>
-        <w:t xml:space="preserve">O usuário estará conectado. Um resumo </w:t>
-      </w:r>
-      <w:r>
-        <w:t>da atividade será registrado no log do sistema, que poderá ser acessado pelo usuário.</w:t>
-      </w:r>
-    </w:p>
-    <w:p>
-      <w:pPr>
-        <w:jc w:val="both"/>
-      </w:pPr>
-    </w:p>
-    <w:p>
-      <w:pPr>
-        <w:jc w:val="center"/>
-        <w:rPr>
-          <w:b/>
-        </w:rPr>
-      </w:pPr>
-      <w:r>
-        <w:rPr>
-          <w:b/>
-        </w:rPr>
-        <w:t xml:space="preserve">Cenário </w:t>
-      </w:r>
-      <w:r>
-        <w:rPr>
-          <w:b/>
-        </w:rPr>
-        <w:t>2</w:t>
-      </w:r>
-    </w:p>
-    <w:p>
-      <w:pPr>
-        <w:jc w:val="both"/>
-      </w:pPr>
-      <w:r>
-        <w:rPr>
-          <w:b/>
-        </w:rPr>
-        <w:t>Hipótese Inicial:</w:t>
-      </w:r>
-      <w:r>
-        <w:t xml:space="preserve"> O usuário sincronizou seu dispositivo com o aplicativo e se distanciou do dispositivo.</w:t>
-      </w:r>
-    </w:p>
-    <w:p>
-      <w:pPr>
-        <w:jc w:val="both"/>
-      </w:pPr>
-      <w:r>
-        <w:rPr>
-          <w:b/>
-        </w:rPr>
-        <w:t>Normal:</w:t>
-      </w:r>
-      <w:r>
-        <w:t xml:space="preserve"> O usuário ativa o alerta e o dispositivo é violado, então um alerta é emitido pelo sistema.</w:t>
-      </w:r>
-      <w:r>
-        <w:t xml:space="preserve"> A situação é verificada pelo usuário e desativa o alerta do sistema.</w:t>
-      </w:r>
-    </w:p>
-    <w:p>
-      <w:pPr>
-        <w:jc w:val="both"/>
-      </w:pPr>
-      <w:r>
-        <w:rPr>
-          <w:b/>
-        </w:rPr>
-        <w:t xml:space="preserve">O que pode dar errado: </w:t>
-      </w:r>
-      <w:r>
-        <w:t>O usuário não responde o alerta – o sistema então envia o alerta para um usuário secundário registrado na conta do usuário principal. O sistema então espera a resposta de algum dos dois usuários.</w:t>
-      </w:r>
-    </w:p>
-    <w:p>
-      <w:pPr>
-        <w:jc w:val="both"/>
-      </w:pPr>
-      <w:r>
-        <w:rPr>
-          <w:b/>
-        </w:rPr>
-        <w:t>Outras atividades:</w:t>
-      </w:r>
-      <w:r>
-        <w:rPr>
-          <w:b/>
-        </w:rPr>
-        <w:t xml:space="preserve"> </w:t>
-      </w:r>
-      <w:r>
-        <w:t>Localizar o dispositivo.</w:t>
-      </w:r>
-    </w:p>
-    <w:p>
-      <w:pPr>
-        <w:jc w:val="both"/>
-      </w:pPr>
-      <w:r>
-        <w:rPr>
-          <w:b/>
-        </w:rPr>
-        <w:t>Estado do sistema após o término</w:t>
-      </w:r>
-      <w:r>
-        <w:rPr>
-          <w:b/>
-        </w:rPr>
-        <w:t xml:space="preserve">: </w:t>
-      </w:r>
-      <w:r>
         <w:t>O usuário estará conectado. Um resumo da atividade será registrado no log do sistema, que poderá ser acessado pelo usuário.</w:t>
       </w:r>
     </w:p>
-    <w:p>
-      <w:pPr>
-        <w:jc w:val="both"/>
-      </w:pPr>
-    </w:p>
-    <w:p>
-      <w:pPr>
-        <w:jc w:val="center"/>
-        <w:rPr>
-          <w:b/>
-        </w:rPr>
-      </w:pPr>
-      <w:r>
-        <w:rPr>
-          <w:b/>
-        </w:rPr>
-        <w:t xml:space="preserve">Cenário </w:t>
-      </w:r>
-      <w:r>
-        <w:rPr>
-          <w:b/>
-        </w:rPr>
-        <w:t>3</w:t>
-      </w:r>
-    </w:p>
-    <w:p>
-      <w:pPr>
-        <w:jc w:val="both"/>
-      </w:pPr>
-      <w:r>
-        <w:rPr>
-          <w:b/>
-        </w:rPr>
-        <w:t>Hipótese Inicial:</w:t>
-      </w:r>
-      <w:r>
-        <w:t xml:space="preserve"> O usuário sincronizou seu dispositivo com o aplicativo e </w:t>
-      </w:r>
-      <w:r>
-        <w:t>habilitou o alerta.</w:t>
-      </w:r>
-    </w:p>
-    <w:p>
-      <w:pPr>
-        <w:jc w:val="both"/>
-      </w:pPr>
-      <w:r>
-        <w:rPr>
-          <w:b/>
-        </w:rPr>
-        <w:t>Normal:</w:t>
-      </w:r>
-      <w:r>
-        <w:t xml:space="preserve"> O usuário ativa o alerta e o dispositivo é violado, então um alerta é emitido pelo sistema. A situação é verificada pelo usuário e ele decide que deve chamar a polícia. O sistema então liga diretamente para o número de polícia local.</w:t>
-      </w:r>
-    </w:p>
-    <w:p>
-      <w:pPr>
-        <w:jc w:val="both"/>
-      </w:pPr>
-      <w:r>
-        <w:rPr>
-          <w:b/>
-        </w:rPr>
-        <w:t xml:space="preserve">O que pode dar errado: </w:t>
-      </w:r>
-      <w:r>
-        <w:t>O usuário não responde o alerta – o sistema então envia o alerta para um usuário secundário registrado na conta do usuário principal. O sistema então espera a resposta de algum dos dois usuários.</w:t>
-      </w:r>
-    </w:p>
-    <w:p>
-      <w:pPr>
-        <w:jc w:val="both"/>
-      </w:pPr>
-      <w:r>
-        <w:rPr>
-          <w:b/>
-        </w:rPr>
-        <w:t>Outras atividades:</w:t>
-      </w:r>
-      <w:r>
-        <w:rPr>
-          <w:b/>
-        </w:rPr>
-        <w:t xml:space="preserve"> </w:t>
-      </w:r>
-      <w:r>
-        <w:t>Localizar o dispositivo.</w:t>
-      </w:r>
-    </w:p>
-    <w:p>
-      <w:pPr>
-        <w:jc w:val="both"/>
-      </w:pPr>
-      <w:r>
-        <w:rPr>
-          <w:b/>
-        </w:rPr>
-        <w:t>Estado do sistema após o término</w:t>
-      </w:r>
-      <w:r>
-        <w:rPr>
-          <w:b/>
-        </w:rPr>
-        <w:t xml:space="preserve">: </w:t>
-      </w:r>
-      <w:r>
-        <w:t>O usuário estará conectado. Um resumo da atividade será registrado no log do sistema, que poderá ser acessado pelo usuário.</w:t>
-      </w:r>
-    </w:p>
-    <w:p/>
     <w:sectPr>
       <w:pgSz w:w="11906" w:h="16838"/>
       <w:pgMar w:top="1417" w:right="1701" w:bottom="1417" w:left="1701" w:header="708" w:footer="708" w:gutter="0"/>

</xml_diff>